<commit_message>
casos de uso, falta terminar o ultimo
</commit_message>
<xml_diff>
--- a/Carlos/Casos de Uso/Caso de Uso 1.docx
+++ b/Carlos/Casos de Uso/Caso de Uso 1.docx
@@ -336,28 +336,6 @@
               <w:t>Superior Imediato</w:t>
             </w:r>
           </w:p>
-          <w:p>
-            <w:pPr>
-              <w:rPr>
-                <w:rFonts w:cs="Times New Roman"/>
-                <w:szCs w:val="24"/>
-              </w:rPr>
-            </w:pPr>
-            <w:r>
-              <w:rPr>
-                <w:rFonts w:cs="Times New Roman"/>
-                <w:szCs w:val="24"/>
-              </w:rPr>
-              <w:t xml:space="preserve">    Papéis: </w:t>
-            </w:r>
-            <w:r>
-              <w:rPr>
-                <w:rFonts w:cs="Times New Roman"/>
-                <w:szCs w:val="24"/>
-              </w:rPr>
-              <w:t>Catapulta</w:t>
-            </w:r>
-          </w:p>
         </w:tc>
       </w:tr>
       <w:tr>
@@ -1086,6 +1064,1085 @@
               </w:rPr>
               <w:t xml:space="preserve">   4</w:t>
             </w:r>
+            <w:r>
+              <w:rPr>
+                <w:rFonts w:cs="Times New Roman"/>
+                <w:szCs w:val="24"/>
+              </w:rPr>
+              <w:t>.a.2 [S</w:t>
+            </w:r>
+            <w:proofErr w:type="gramStart"/>
+            <w:r>
+              <w:rPr>
+                <w:rFonts w:cs="Times New Roman"/>
+                <w:szCs w:val="24"/>
+              </w:rPr>
+              <w:t>] Vai</w:t>
+            </w:r>
+            <w:proofErr w:type="gramEnd"/>
+            <w:r>
+              <w:rPr>
+                <w:rFonts w:cs="Times New Roman"/>
+                <w:szCs w:val="24"/>
+              </w:rPr>
+              <w:t xml:space="preserve"> para o passo 5</w:t>
+            </w:r>
+          </w:p>
+          <w:p>
+            <w:pPr>
+              <w:pStyle w:val="PargrafodaLista"/>
+              <w:spacing w:line="240" w:lineRule="auto"/>
+              <w:ind w:firstLine="0"/>
+              <w:rPr>
+                <w:rFonts w:cs="Times New Roman"/>
+                <w:szCs w:val="24"/>
+              </w:rPr>
+            </w:pPr>
+          </w:p>
+          <w:p>
+            <w:pPr>
+              <w:pStyle w:val="PargrafodaLista"/>
+              <w:spacing w:line="240" w:lineRule="auto"/>
+              <w:ind w:firstLine="0"/>
+              <w:rPr>
+                <w:rFonts w:cs="Times New Roman"/>
+                <w:szCs w:val="24"/>
+              </w:rPr>
+            </w:pPr>
+            <w:proofErr w:type="gramStart"/>
+            <w:r>
+              <w:rPr>
+                <w:rFonts w:cs="Times New Roman"/>
+                <w:szCs w:val="24"/>
+              </w:rPr>
+              <w:t>5.a Não</w:t>
+            </w:r>
+            <w:proofErr w:type="gramEnd"/>
+            <w:r>
+              <w:rPr>
+                <w:rFonts w:cs="Times New Roman"/>
+                <w:szCs w:val="24"/>
+              </w:rPr>
+              <w:t xml:space="preserve"> é possível encontrar arquivo de log</w:t>
+            </w:r>
+          </w:p>
+          <w:p>
+            <w:pPr>
+              <w:pStyle w:val="PargrafodaLista"/>
+              <w:spacing w:line="240" w:lineRule="auto"/>
+              <w:ind w:firstLine="0"/>
+              <w:rPr>
+                <w:rFonts w:cs="Times New Roman"/>
+                <w:szCs w:val="24"/>
+              </w:rPr>
+            </w:pPr>
+            <w:r>
+              <w:rPr>
+                <w:rFonts w:cs="Times New Roman"/>
+                <w:szCs w:val="24"/>
+              </w:rPr>
+              <w:t xml:space="preserve">   5.a.1 [S</w:t>
+            </w:r>
+            <w:proofErr w:type="gramStart"/>
+            <w:r>
+              <w:rPr>
+                <w:rFonts w:cs="Times New Roman"/>
+                <w:szCs w:val="24"/>
+              </w:rPr>
+              <w:t>] Cria</w:t>
+            </w:r>
+            <w:proofErr w:type="gramEnd"/>
+            <w:r>
+              <w:rPr>
+                <w:rFonts w:cs="Times New Roman"/>
+                <w:szCs w:val="24"/>
+              </w:rPr>
+              <w:t xml:space="preserve"> novo arquivo de log com nome aleatório</w:t>
+            </w:r>
+          </w:p>
+          <w:p>
+            <w:pPr>
+              <w:pStyle w:val="PargrafodaLista"/>
+              <w:spacing w:line="240" w:lineRule="auto"/>
+              <w:ind w:firstLine="0"/>
+              <w:rPr>
+                <w:rFonts w:cs="Times New Roman"/>
+                <w:szCs w:val="24"/>
+              </w:rPr>
+            </w:pPr>
+            <w:r>
+              <w:rPr>
+                <w:rFonts w:cs="Times New Roman"/>
+                <w:szCs w:val="24"/>
+              </w:rPr>
+              <w:t xml:space="preserve">   5.a.2 [S</w:t>
+            </w:r>
+            <w:proofErr w:type="gramStart"/>
+            <w:r>
+              <w:rPr>
+                <w:rFonts w:cs="Times New Roman"/>
+                <w:szCs w:val="24"/>
+              </w:rPr>
+              <w:t>] Envia</w:t>
+            </w:r>
+            <w:proofErr w:type="gramEnd"/>
+            <w:r>
+              <w:rPr>
+                <w:rFonts w:cs="Times New Roman"/>
+                <w:szCs w:val="24"/>
+              </w:rPr>
+              <w:t xml:space="preserve"> notificação para administrador informando erro</w:t>
+            </w:r>
+          </w:p>
+          <w:p>
+            <w:pPr>
+              <w:pStyle w:val="PargrafodaLista"/>
+              <w:spacing w:line="240" w:lineRule="auto"/>
+              <w:ind w:firstLine="0"/>
+              <w:rPr>
+                <w:rFonts w:cs="Times New Roman"/>
+                <w:szCs w:val="24"/>
+              </w:rPr>
+            </w:pPr>
+            <w:r>
+              <w:rPr>
+                <w:rFonts w:cs="Times New Roman"/>
+                <w:szCs w:val="24"/>
+              </w:rPr>
+              <w:t xml:space="preserve">   5.a.3 [S</w:t>
+            </w:r>
+            <w:proofErr w:type="gramStart"/>
+            <w:r>
+              <w:rPr>
+                <w:rFonts w:cs="Times New Roman"/>
+                <w:szCs w:val="24"/>
+              </w:rPr>
+              <w:t>] Retorna</w:t>
+            </w:r>
+            <w:proofErr w:type="gramEnd"/>
+            <w:r>
+              <w:rPr>
+                <w:rFonts w:cs="Times New Roman"/>
+                <w:szCs w:val="24"/>
+              </w:rPr>
+              <w:t xml:space="preserve"> ao passo 5</w:t>
+            </w:r>
+          </w:p>
+          <w:p>
+            <w:pPr>
+              <w:rPr>
+                <w:rFonts w:cs="Times New Roman"/>
+                <w:szCs w:val="24"/>
+              </w:rPr>
+            </w:pPr>
+          </w:p>
+          <w:p>
+            <w:pPr>
+              <w:rPr>
+                <w:rFonts w:cs="Times New Roman"/>
+                <w:szCs w:val="24"/>
+              </w:rPr>
+            </w:pPr>
+          </w:p>
+          <w:p>
+            <w:pPr>
+              <w:rPr>
+                <w:rFonts w:cs="Times New Roman"/>
+                <w:szCs w:val="24"/>
+              </w:rPr>
+            </w:pPr>
+          </w:p>
+        </w:tc>
+      </w:tr>
+      <w:tr>
+        <w:tc>
+          <w:tcPr>
+            <w:tcW w:w="9211" w:type="dxa"/>
+            <w:gridSpan w:val="2"/>
+            <w:shd w:val="clear" w:color="auto" w:fill="BDD6EE" w:themeFill="accent1" w:themeFillTint="66"/>
+            <w:hideMark/>
+          </w:tcPr>
+          <w:p>
+            <w:pPr>
+              <w:rPr>
+                <w:rFonts w:cs="Times New Roman"/>
+                <w:szCs w:val="24"/>
+              </w:rPr>
+            </w:pPr>
+            <w:r>
+              <w:rPr>
+                <w:rFonts w:cs="Times New Roman"/>
+                <w:b/>
+                <w:szCs w:val="24"/>
+              </w:rPr>
+              <w:t>Validações:</w:t>
+            </w:r>
+          </w:p>
+        </w:tc>
+      </w:tr>
+      <w:tr>
+        <w:trPr>
+          <w:trHeight w:val="516"/>
+        </w:trPr>
+        <w:tc>
+          <w:tcPr>
+            <w:tcW w:w="9211" w:type="dxa"/>
+            <w:gridSpan w:val="2"/>
+          </w:tcPr>
+          <w:p>
+            <w:pPr>
+              <w:rPr>
+                <w:rFonts w:cs="Times New Roman"/>
+                <w:szCs w:val="24"/>
+              </w:rPr>
+            </w:pPr>
+          </w:p>
+        </w:tc>
+      </w:tr>
+    </w:tbl>
+    <w:p>
+      <w:pPr>
+        <w:jc w:val="center"/>
+      </w:pPr>
+      <w:r>
+        <w:rPr>
+          <w:noProof/>
+          <w:lang w:eastAsia="pt-BR"/>
+        </w:rPr>
+        <w:lastRenderedPageBreak/>
+        <w:drawing>
+          <wp:inline distT="0" distB="0" distL="0" distR="0" wp14:anchorId="0DB1AD34" wp14:editId="744E61C7">
+            <wp:extent cx="3238500" cy="1525072"/>
+            <wp:effectExtent l="0" t="0" r="0" b="0"/>
+            <wp:docPr id="2" name="Imagem 2"/>
+            <wp:cNvGraphicFramePr>
+              <a:graphicFrameLocks xmlns:a="http://schemas.openxmlformats.org/drawingml/2006/main" noChangeAspect="1"/>
+            </wp:cNvGraphicFramePr>
+            <a:graphic xmlns:a="http://schemas.openxmlformats.org/drawingml/2006/main">
+              <a:graphicData uri="http://schemas.openxmlformats.org/drawingml/2006/picture">
+                <pic:pic xmlns:pic="http://schemas.openxmlformats.org/drawingml/2006/picture">
+                  <pic:nvPicPr>
+                    <pic:cNvPr id="1" name="caso 1.jpg"/>
+                    <pic:cNvPicPr/>
+                  </pic:nvPicPr>
+                  <pic:blipFill>
+                    <a:blip r:embed="rId6">
+                      <a:extLst>
+                        <a:ext uri="{28A0092B-C50C-407E-A947-70E740481C1C}">
+                          <a14:useLocalDpi xmlns:a14="http://schemas.microsoft.com/office/drawing/2010/main" val="0"/>
+                        </a:ext>
+                      </a:extLst>
+                    </a:blip>
+                    <a:stretch>
+                      <a:fillRect/>
+                    </a:stretch>
+                  </pic:blipFill>
+                  <pic:spPr>
+                    <a:xfrm>
+                      <a:off x="0" y="0"/>
+                      <a:ext cx="3238500" cy="1525072"/>
+                    </a:xfrm>
+                    <a:prstGeom prst="rect">
+                      <a:avLst/>
+                    </a:prstGeom>
+                  </pic:spPr>
+                </pic:pic>
+              </a:graphicData>
+            </a:graphic>
+          </wp:inline>
+        </w:drawing>
+      </w:r>
+    </w:p>
+    <w:p>
+      <w:pPr>
+        <w:pStyle w:val="Legenda"/>
+        <w:spacing w:after="0"/>
+        <w:jc w:val="center"/>
+        <w:rPr>
+          <w:color w:val="auto"/>
+          <w:szCs w:val="22"/>
+        </w:rPr>
+      </w:pPr>
+      <w:r>
+        <w:rPr>
+          <w:color w:val="auto"/>
+          <w:szCs w:val="22"/>
+        </w:rPr>
+        <w:t>Figura</w:t>
+      </w:r>
+      <w:r>
+        <w:rPr>
+          <w:color w:val="auto"/>
+          <w:szCs w:val="22"/>
+        </w:rPr>
+        <w:t xml:space="preserve"> 01</w:t>
+      </w:r>
+      <w:r>
+        <w:rPr>
+          <w:color w:val="auto"/>
+          <w:szCs w:val="22"/>
+        </w:rPr>
+        <w:t xml:space="preserve">: Caso de Uso </w:t>
+      </w:r>
+      <w:r>
+        <w:rPr>
+          <w:color w:val="auto"/>
+          <w:szCs w:val="22"/>
+        </w:rPr>
+        <w:t>Cadastrar</w:t>
+      </w:r>
+      <w:r>
+        <w:rPr>
+          <w:color w:val="auto"/>
+          <w:szCs w:val="22"/>
+        </w:rPr>
+        <w:t xml:space="preserve"> Perfil</w:t>
+      </w:r>
+    </w:p>
+    <w:p>
+      <w:pPr>
+        <w:jc w:val="center"/>
+      </w:pPr>
+      <w:r>
+        <w:t>Fonte: Carlos André Antunes (2016)</w:t>
+      </w:r>
+    </w:p>
+    <w:p/>
+    <w:p>
+      <w:pPr>
+        <w:pStyle w:val="Legenda"/>
+        <w:keepNext/>
+        <w:spacing w:after="0"/>
+        <w:jc w:val="center"/>
+      </w:pPr>
+      <w:r>
+        <w:t>Tabela 01</w:t>
+      </w:r>
+      <w:r>
+        <w:fldChar w:fldCharType="begin"/>
+      </w:r>
+      <w:r>
+        <w:instrText xml:space="preserve"> SEQ Tabela \* ARABIC </w:instrText>
+      </w:r>
+      <w:r>
+        <w:fldChar w:fldCharType="end"/>
+      </w:r>
+      <w:r>
+        <w:t xml:space="preserve">: </w:t>
+      </w:r>
+      <w:r>
+        <w:t xml:space="preserve">Caso de Uso </w:t>
+      </w:r>
+      <w:r>
+        <w:t>–</w:t>
+      </w:r>
+      <w:r>
+        <w:t xml:space="preserve"> </w:t>
+      </w:r>
+      <w:r>
+        <w:t xml:space="preserve">Cadastrar </w:t>
+      </w:r>
+      <w:r>
+        <w:t>perfil</w:t>
+      </w:r>
+    </w:p>
+    <w:tbl>
+      <w:tblPr>
+        <w:tblStyle w:val="Tabelacomgrade"/>
+        <w:tblW w:w="9211" w:type="dxa"/>
+        <w:tblLook w:val="04A0" w:firstRow="1" w:lastRow="0" w:firstColumn="1" w:lastColumn="0" w:noHBand="0" w:noVBand="1"/>
+      </w:tblPr>
+      <w:tblGrid>
+        <w:gridCol w:w="2518"/>
+        <w:gridCol w:w="6693"/>
+      </w:tblGrid>
+      <w:tr>
+        <w:tc>
+          <w:tcPr>
+            <w:tcW w:w="2518" w:type="dxa"/>
+            <w:tcBorders>
+              <w:top w:val="single" w:sz="4" w:space="0" w:color="000000" w:themeColor="text1"/>
+              <w:left w:val="single" w:sz="4" w:space="0" w:color="000000" w:themeColor="text1"/>
+              <w:bottom w:val="single" w:sz="4" w:space="0" w:color="000000" w:themeColor="text1"/>
+              <w:right w:val="single" w:sz="4" w:space="0" w:color="000000" w:themeColor="text1"/>
+            </w:tcBorders>
+            <w:hideMark/>
+          </w:tcPr>
+          <w:p>
+            <w:pPr>
+              <w:rPr>
+                <w:rFonts w:cs="Times New Roman"/>
+                <w:b/>
+                <w:szCs w:val="24"/>
+              </w:rPr>
+            </w:pPr>
+            <w:r>
+              <w:rPr>
+                <w:rFonts w:cs="Times New Roman"/>
+                <w:b/>
+                <w:szCs w:val="24"/>
+              </w:rPr>
+              <w:t>Caso de Uso</w:t>
+            </w:r>
+          </w:p>
+        </w:tc>
+        <w:tc>
+          <w:tcPr>
+            <w:tcW w:w="6693" w:type="dxa"/>
+            <w:tcBorders>
+              <w:top w:val="single" w:sz="4" w:space="0" w:color="000000" w:themeColor="text1"/>
+              <w:left w:val="single" w:sz="4" w:space="0" w:color="000000" w:themeColor="text1"/>
+              <w:bottom w:val="single" w:sz="4" w:space="0" w:color="000000" w:themeColor="text1"/>
+              <w:right w:val="single" w:sz="4" w:space="0" w:color="000000" w:themeColor="text1"/>
+            </w:tcBorders>
+            <w:hideMark/>
+          </w:tcPr>
+          <w:p>
+            <w:pPr>
+              <w:rPr>
+                <w:rFonts w:cs="Times New Roman"/>
+                <w:szCs w:val="24"/>
+              </w:rPr>
+            </w:pPr>
+            <w:r>
+              <w:rPr>
+                <w:rFonts w:cs="Times New Roman"/>
+                <w:szCs w:val="24"/>
+              </w:rPr>
+              <w:t>Cadastrar</w:t>
+            </w:r>
+            <w:r>
+              <w:rPr>
+                <w:rFonts w:cs="Times New Roman"/>
+                <w:szCs w:val="24"/>
+              </w:rPr>
+              <w:t xml:space="preserve"> perfil</w:t>
+            </w:r>
+          </w:p>
+        </w:tc>
+      </w:tr>
+      <w:tr>
+        <w:tc>
+          <w:tcPr>
+            <w:tcW w:w="2518" w:type="dxa"/>
+            <w:tcBorders>
+              <w:top w:val="single" w:sz="4" w:space="0" w:color="000000" w:themeColor="text1"/>
+              <w:left w:val="single" w:sz="4" w:space="0" w:color="000000" w:themeColor="text1"/>
+              <w:bottom w:val="single" w:sz="4" w:space="0" w:color="000000" w:themeColor="text1"/>
+              <w:right w:val="single" w:sz="4" w:space="0" w:color="000000" w:themeColor="text1"/>
+            </w:tcBorders>
+            <w:hideMark/>
+          </w:tcPr>
+          <w:p>
+            <w:pPr>
+              <w:rPr>
+                <w:rFonts w:cs="Times New Roman"/>
+                <w:b/>
+                <w:szCs w:val="24"/>
+              </w:rPr>
+            </w:pPr>
+            <w:r>
+              <w:rPr>
+                <w:rFonts w:cs="Times New Roman"/>
+                <w:b/>
+                <w:szCs w:val="24"/>
+              </w:rPr>
+              <w:t>Descrição</w:t>
+            </w:r>
+          </w:p>
+        </w:tc>
+        <w:tc>
+          <w:tcPr>
+            <w:tcW w:w="6693" w:type="dxa"/>
+            <w:tcBorders>
+              <w:top w:val="single" w:sz="4" w:space="0" w:color="000000" w:themeColor="text1"/>
+              <w:left w:val="single" w:sz="4" w:space="0" w:color="000000" w:themeColor="text1"/>
+              <w:bottom w:val="single" w:sz="4" w:space="0" w:color="000000" w:themeColor="text1"/>
+              <w:right w:val="single" w:sz="4" w:space="0" w:color="000000" w:themeColor="text1"/>
+            </w:tcBorders>
+            <w:hideMark/>
+          </w:tcPr>
+          <w:p>
+            <w:pPr>
+              <w:rPr>
+                <w:rFonts w:cs="Times New Roman"/>
+                <w:szCs w:val="24"/>
+              </w:rPr>
+            </w:pPr>
+            <w:r>
+              <w:rPr>
+                <w:rFonts w:cs="Times New Roman"/>
+                <w:szCs w:val="24"/>
+              </w:rPr>
+              <w:t>Cadastrar perfil, que dará ao usuário permissões referentes a uma função.</w:t>
+            </w:r>
+          </w:p>
+        </w:tc>
+      </w:tr>
+      <w:tr>
+        <w:trPr>
+          <w:trHeight w:val="354"/>
+        </w:trPr>
+        <w:tc>
+          <w:tcPr>
+            <w:tcW w:w="2518" w:type="dxa"/>
+            <w:tcBorders>
+              <w:top w:val="single" w:sz="4" w:space="0" w:color="000000" w:themeColor="text1"/>
+              <w:left w:val="single" w:sz="4" w:space="0" w:color="000000" w:themeColor="text1"/>
+              <w:bottom w:val="single" w:sz="4" w:space="0" w:color="000000" w:themeColor="text1"/>
+              <w:right w:val="single" w:sz="4" w:space="0" w:color="000000" w:themeColor="text1"/>
+            </w:tcBorders>
+            <w:hideMark/>
+          </w:tcPr>
+          <w:p>
+            <w:pPr>
+              <w:rPr>
+                <w:rFonts w:cs="Times New Roman"/>
+                <w:b/>
+                <w:szCs w:val="24"/>
+              </w:rPr>
+            </w:pPr>
+            <w:r>
+              <w:rPr>
+                <w:rFonts w:cs="Times New Roman"/>
+                <w:b/>
+                <w:szCs w:val="24"/>
+              </w:rPr>
+              <w:t>Atores</w:t>
+            </w:r>
+          </w:p>
+        </w:tc>
+        <w:tc>
+          <w:tcPr>
+            <w:tcW w:w="6693" w:type="dxa"/>
+            <w:tcBorders>
+              <w:top w:val="single" w:sz="4" w:space="0" w:color="000000" w:themeColor="text1"/>
+              <w:left w:val="single" w:sz="4" w:space="0" w:color="000000" w:themeColor="text1"/>
+              <w:bottom w:val="single" w:sz="4" w:space="0" w:color="000000" w:themeColor="text1"/>
+              <w:right w:val="single" w:sz="4" w:space="0" w:color="000000" w:themeColor="text1"/>
+            </w:tcBorders>
+            <w:hideMark/>
+          </w:tcPr>
+          <w:p>
+            <w:pPr>
+              <w:rPr>
+                <w:rFonts w:cs="Times New Roman"/>
+                <w:szCs w:val="24"/>
+              </w:rPr>
+            </w:pPr>
+            <w:r>
+              <w:rPr>
+                <w:rFonts w:cs="Times New Roman"/>
+                <w:szCs w:val="24"/>
+              </w:rPr>
+              <w:t>Administrador</w:t>
+            </w:r>
+          </w:p>
+        </w:tc>
+      </w:tr>
+      <w:tr>
+        <w:tc>
+          <w:tcPr>
+            <w:tcW w:w="2518" w:type="dxa"/>
+            <w:tcBorders>
+              <w:top w:val="single" w:sz="4" w:space="0" w:color="000000" w:themeColor="text1"/>
+              <w:left w:val="single" w:sz="4" w:space="0" w:color="000000" w:themeColor="text1"/>
+              <w:bottom w:val="single" w:sz="4" w:space="0" w:color="000000" w:themeColor="text1"/>
+              <w:right w:val="single" w:sz="4" w:space="0" w:color="000000" w:themeColor="text1"/>
+            </w:tcBorders>
+            <w:hideMark/>
+          </w:tcPr>
+          <w:p>
+            <w:pPr>
+              <w:rPr>
+                <w:rFonts w:cs="Times New Roman"/>
+                <w:b/>
+                <w:szCs w:val="24"/>
+              </w:rPr>
+            </w:pPr>
+            <w:r>
+              <w:rPr>
+                <w:rFonts w:cs="Times New Roman"/>
+                <w:b/>
+                <w:szCs w:val="24"/>
+              </w:rPr>
+              <w:t>Pré-Condição</w:t>
+            </w:r>
+          </w:p>
+        </w:tc>
+        <w:tc>
+          <w:tcPr>
+            <w:tcW w:w="6693" w:type="dxa"/>
+            <w:tcBorders>
+              <w:top w:val="single" w:sz="4" w:space="0" w:color="000000" w:themeColor="text1"/>
+              <w:left w:val="single" w:sz="4" w:space="0" w:color="000000" w:themeColor="text1"/>
+              <w:bottom w:val="single" w:sz="4" w:space="0" w:color="000000" w:themeColor="text1"/>
+              <w:right w:val="single" w:sz="4" w:space="0" w:color="000000" w:themeColor="text1"/>
+            </w:tcBorders>
+          </w:tcPr>
+          <w:p>
+            <w:pPr>
+              <w:rPr>
+                <w:rFonts w:cs="Times New Roman"/>
+                <w:szCs w:val="24"/>
+              </w:rPr>
+            </w:pPr>
+            <w:r>
+              <w:rPr>
+                <w:rFonts w:cs="Times New Roman"/>
+                <w:szCs w:val="24"/>
+              </w:rPr>
+              <w:t xml:space="preserve">Administrador deve estar </w:t>
+            </w:r>
+            <w:proofErr w:type="spellStart"/>
+            <w:r>
+              <w:rPr>
+                <w:rFonts w:cs="Times New Roman"/>
+                <w:szCs w:val="24"/>
+              </w:rPr>
+              <w:t>logado</w:t>
+            </w:r>
+            <w:proofErr w:type="spellEnd"/>
+            <w:r>
+              <w:rPr>
+                <w:rFonts w:cs="Times New Roman"/>
+                <w:szCs w:val="24"/>
+              </w:rPr>
+              <w:t xml:space="preserve"> no sistema</w:t>
+            </w:r>
+            <w:r>
+              <w:rPr>
+                <w:rFonts w:cs="Times New Roman"/>
+                <w:szCs w:val="24"/>
+              </w:rPr>
+              <w:t>.</w:t>
+            </w:r>
+          </w:p>
+        </w:tc>
+      </w:tr>
+      <w:tr>
+        <w:tc>
+          <w:tcPr>
+            <w:tcW w:w="2518" w:type="dxa"/>
+            <w:tcBorders>
+              <w:top w:val="single" w:sz="4" w:space="0" w:color="000000" w:themeColor="text1"/>
+              <w:left w:val="single" w:sz="4" w:space="0" w:color="000000" w:themeColor="text1"/>
+              <w:bottom w:val="single" w:sz="4" w:space="0" w:color="000000" w:themeColor="text1"/>
+              <w:right w:val="single" w:sz="4" w:space="0" w:color="000000" w:themeColor="text1"/>
+            </w:tcBorders>
+            <w:hideMark/>
+          </w:tcPr>
+          <w:p>
+            <w:pPr>
+              <w:rPr>
+                <w:rFonts w:cs="Times New Roman"/>
+                <w:b/>
+                <w:szCs w:val="24"/>
+              </w:rPr>
+            </w:pPr>
+            <w:r>
+              <w:rPr>
+                <w:rFonts w:cs="Times New Roman"/>
+                <w:b/>
+                <w:szCs w:val="24"/>
+              </w:rPr>
+              <w:t>Pós-Condição</w:t>
+            </w:r>
+          </w:p>
+        </w:tc>
+        <w:tc>
+          <w:tcPr>
+            <w:tcW w:w="6693" w:type="dxa"/>
+            <w:tcBorders>
+              <w:top w:val="single" w:sz="4" w:space="0" w:color="000000" w:themeColor="text1"/>
+              <w:left w:val="single" w:sz="4" w:space="0" w:color="000000" w:themeColor="text1"/>
+              <w:bottom w:val="single" w:sz="4" w:space="0" w:color="000000" w:themeColor="text1"/>
+              <w:right w:val="single" w:sz="4" w:space="0" w:color="000000" w:themeColor="text1"/>
+            </w:tcBorders>
+          </w:tcPr>
+          <w:p>
+            <w:pPr>
+              <w:rPr>
+                <w:rFonts w:cs="Times New Roman"/>
+                <w:szCs w:val="24"/>
+              </w:rPr>
+            </w:pPr>
+            <w:r>
+              <w:rPr>
+                <w:rFonts w:cs="Times New Roman"/>
+                <w:szCs w:val="24"/>
+              </w:rPr>
+              <w:t>Gerar log.</w:t>
+            </w:r>
+          </w:p>
+        </w:tc>
+      </w:tr>
+      <w:tr>
+        <w:tc>
+          <w:tcPr>
+            <w:tcW w:w="2518" w:type="dxa"/>
+            <w:tcBorders>
+              <w:top w:val="single" w:sz="4" w:space="0" w:color="000000" w:themeColor="text1"/>
+              <w:left w:val="single" w:sz="4" w:space="0" w:color="000000" w:themeColor="text1"/>
+              <w:bottom w:val="single" w:sz="4" w:space="0" w:color="000000" w:themeColor="text1"/>
+              <w:right w:val="single" w:sz="4" w:space="0" w:color="000000" w:themeColor="text1"/>
+            </w:tcBorders>
+            <w:hideMark/>
+          </w:tcPr>
+          <w:p>
+            <w:pPr>
+              <w:rPr>
+                <w:rFonts w:cs="Times New Roman"/>
+                <w:b/>
+                <w:szCs w:val="24"/>
+              </w:rPr>
+            </w:pPr>
+            <w:r>
+              <w:rPr>
+                <w:rFonts w:cs="Times New Roman"/>
+                <w:b/>
+                <w:szCs w:val="24"/>
+              </w:rPr>
+              <w:t>Requisitos Ass</w:t>
+            </w:r>
+            <w:r>
+              <w:rPr>
+                <w:rFonts w:cs="Times New Roman"/>
+                <w:b/>
+                <w:szCs w:val="24"/>
+              </w:rPr>
+              <w:t>o</w:t>
+            </w:r>
+            <w:r>
+              <w:rPr>
+                <w:rFonts w:cs="Times New Roman"/>
+                <w:b/>
+                <w:szCs w:val="24"/>
+              </w:rPr>
+              <w:t>ciados</w:t>
+            </w:r>
+          </w:p>
+        </w:tc>
+        <w:tc>
+          <w:tcPr>
+            <w:tcW w:w="6693" w:type="dxa"/>
+            <w:tcBorders>
+              <w:top w:val="single" w:sz="4" w:space="0" w:color="000000" w:themeColor="text1"/>
+              <w:left w:val="single" w:sz="4" w:space="0" w:color="000000" w:themeColor="text1"/>
+              <w:bottom w:val="single" w:sz="4" w:space="0" w:color="000000" w:themeColor="text1"/>
+              <w:right w:val="single" w:sz="4" w:space="0" w:color="000000" w:themeColor="text1"/>
+            </w:tcBorders>
+            <w:hideMark/>
+          </w:tcPr>
+          <w:p>
+            <w:pPr>
+              <w:rPr>
+                <w:rFonts w:cs="Times New Roman"/>
+                <w:szCs w:val="24"/>
+              </w:rPr>
+            </w:pPr>
+            <w:r>
+              <w:rPr>
+                <w:rFonts w:cs="Times New Roman"/>
+                <w:szCs w:val="24"/>
+              </w:rPr>
+              <w:t>RF</w:t>
+            </w:r>
+            <w:r>
+              <w:rPr>
+                <w:rFonts w:cs="Times New Roman"/>
+                <w:szCs w:val="24"/>
+              </w:rPr>
+              <w:t>32</w:t>
+            </w:r>
+            <w:r>
+              <w:rPr>
+                <w:rFonts w:cs="Times New Roman"/>
+                <w:szCs w:val="24"/>
+              </w:rPr>
+              <w:t xml:space="preserve"> –</w:t>
+            </w:r>
+            <w:r>
+              <w:rPr>
+                <w:rFonts w:cs="Times New Roman"/>
+                <w:szCs w:val="24"/>
+              </w:rPr>
+              <w:t xml:space="preserve"> Gerenciamento de perfil</w:t>
+            </w:r>
+          </w:p>
+        </w:tc>
+      </w:tr>
+      <w:tr>
+        <w:tc>
+          <w:tcPr>
+            <w:tcW w:w="9211" w:type="dxa"/>
+            <w:gridSpan w:val="2"/>
+            <w:tcBorders>
+              <w:top w:val="single" w:sz="4" w:space="0" w:color="000000" w:themeColor="text1"/>
+              <w:left w:val="single" w:sz="4" w:space="0" w:color="000000" w:themeColor="text1"/>
+              <w:bottom w:val="single" w:sz="4" w:space="0" w:color="000000" w:themeColor="text1"/>
+              <w:right w:val="single" w:sz="4" w:space="0" w:color="000000" w:themeColor="text1"/>
+            </w:tcBorders>
+            <w:shd w:val="clear" w:color="auto" w:fill="BDD6EE" w:themeFill="accent1" w:themeFillTint="66"/>
+            <w:hideMark/>
+          </w:tcPr>
+          <w:p>
+            <w:pPr>
+              <w:rPr>
+                <w:rFonts w:cs="Times New Roman"/>
+                <w:b/>
+                <w:szCs w:val="24"/>
+              </w:rPr>
+            </w:pPr>
+            <w:r>
+              <w:rPr>
+                <w:rFonts w:cs="Times New Roman"/>
+                <w:b/>
+                <w:szCs w:val="24"/>
+              </w:rPr>
+              <w:t>Fluxo Principal</w:t>
+            </w:r>
+            <w:r>
+              <w:rPr>
+                <w:rFonts w:cs="Times New Roman"/>
+                <w:b/>
+                <w:szCs w:val="24"/>
+              </w:rPr>
+              <w:t>:</w:t>
+            </w:r>
+          </w:p>
+        </w:tc>
+      </w:tr>
+      <w:tr>
+        <w:tc>
+          <w:tcPr>
+            <w:tcW w:w="9211" w:type="dxa"/>
+            <w:gridSpan w:val="2"/>
+            <w:tcBorders>
+              <w:top w:val="single" w:sz="4" w:space="0" w:color="000000" w:themeColor="text1"/>
+              <w:left w:val="single" w:sz="4" w:space="0" w:color="000000" w:themeColor="text1"/>
+              <w:bottom w:val="single" w:sz="4" w:space="0" w:color="000000" w:themeColor="text1"/>
+              <w:right w:val="single" w:sz="4" w:space="0" w:color="000000" w:themeColor="text1"/>
+            </w:tcBorders>
+            <w:shd w:val="clear" w:color="auto" w:fill="auto"/>
+          </w:tcPr>
+          <w:p>
+            <w:pPr>
+              <w:pStyle w:val="PargrafodaLista"/>
+              <w:numPr>
+                <w:ilvl w:val="0"/>
+                <w:numId w:val="3"/>
+              </w:numPr>
+              <w:spacing w:line="240" w:lineRule="auto"/>
+              <w:rPr>
+                <w:rFonts w:cs="Times New Roman"/>
+                <w:szCs w:val="24"/>
+              </w:rPr>
+            </w:pPr>
+            <w:r>
+              <w:rPr>
+                <w:rFonts w:cs="Times New Roman"/>
+                <w:szCs w:val="24"/>
+              </w:rPr>
+              <w:t>[</w:t>
+            </w:r>
+            <w:r>
+              <w:rPr>
+                <w:rFonts w:cs="Times New Roman"/>
+                <w:szCs w:val="24"/>
+              </w:rPr>
+              <w:t xml:space="preserve">A] </w:t>
+            </w:r>
+            <w:r>
+              <w:rPr>
+                <w:rFonts w:cs="Times New Roman"/>
+                <w:szCs w:val="24"/>
+              </w:rPr>
+              <w:t>Ao clicar em “Novo” será mostrada a tela de cadastro com os campos</w:t>
+            </w:r>
+          </w:p>
+          <w:p>
+            <w:pPr>
+              <w:pStyle w:val="PargrafodaLista"/>
+              <w:numPr>
+                <w:ilvl w:val="0"/>
+                <w:numId w:val="4"/>
+              </w:numPr>
+              <w:spacing w:line="240" w:lineRule="auto"/>
+              <w:rPr>
+                <w:rFonts w:cs="Times New Roman"/>
+                <w:szCs w:val="24"/>
+              </w:rPr>
+            </w:pPr>
+            <w:r>
+              <w:rPr>
+                <w:rFonts w:cs="Times New Roman"/>
+                <w:szCs w:val="24"/>
+              </w:rPr>
+              <w:t xml:space="preserve">Nome </w:t>
+            </w:r>
+            <w:r>
+              <w:rPr>
+                <w:rFonts w:cs="Times New Roman"/>
+                <w:szCs w:val="24"/>
+              </w:rPr>
+              <w:t>do Perfil</w:t>
+            </w:r>
+            <w:r>
+              <w:rPr>
+                <w:rFonts w:cs="Times New Roman"/>
+                <w:szCs w:val="24"/>
+              </w:rPr>
+              <w:t>[</w:t>
+            </w:r>
+            <w:proofErr w:type="spellStart"/>
+            <w:r>
+              <w:rPr>
+                <w:rFonts w:cs="Times New Roman"/>
+                <w:szCs w:val="24"/>
+              </w:rPr>
+              <w:t>text</w:t>
+            </w:r>
+            <w:proofErr w:type="spellEnd"/>
+            <w:r>
+              <w:rPr>
+                <w:rFonts w:cs="Times New Roman"/>
+                <w:szCs w:val="24"/>
+              </w:rPr>
+              <w:t xml:space="preserve"> – </w:t>
+            </w:r>
+            <w:proofErr w:type="spellStart"/>
+            <w:r>
+              <w:rPr>
+                <w:rFonts w:cs="Times New Roman"/>
+                <w:szCs w:val="24"/>
+              </w:rPr>
+              <w:t>maxleng</w:t>
+            </w:r>
+            <w:r>
+              <w:rPr>
+                <w:rFonts w:cs="Times New Roman"/>
+                <w:szCs w:val="24"/>
+              </w:rPr>
+              <w:t>t</w:t>
+            </w:r>
+            <w:r>
+              <w:rPr>
+                <w:rFonts w:cs="Times New Roman"/>
+                <w:szCs w:val="24"/>
+              </w:rPr>
+              <w:t>h</w:t>
+            </w:r>
+            <w:proofErr w:type="spellEnd"/>
+            <w:r>
+              <w:rPr>
+                <w:rFonts w:cs="Times New Roman"/>
+                <w:szCs w:val="24"/>
+              </w:rPr>
+              <w:t xml:space="preserve"> 30 carácteres]</w:t>
+            </w:r>
+          </w:p>
+          <w:p>
+            <w:pPr>
+              <w:pStyle w:val="PargrafodaLista"/>
+              <w:numPr>
+                <w:ilvl w:val="0"/>
+                <w:numId w:val="4"/>
+              </w:numPr>
+              <w:spacing w:line="240" w:lineRule="auto"/>
+              <w:rPr>
+                <w:rFonts w:cs="Times New Roman"/>
+                <w:szCs w:val="24"/>
+              </w:rPr>
+            </w:pPr>
+            <w:r>
+              <w:rPr>
+                <w:rFonts w:cs="Times New Roman"/>
+                <w:szCs w:val="24"/>
+              </w:rPr>
+              <w:t>Descrição [</w:t>
+            </w:r>
+            <w:proofErr w:type="spellStart"/>
+            <w:r>
+              <w:rPr>
+                <w:rFonts w:cs="Times New Roman"/>
+                <w:szCs w:val="24"/>
+              </w:rPr>
+              <w:t>textarea</w:t>
+            </w:r>
+            <w:proofErr w:type="spellEnd"/>
+            <w:r>
+              <w:rPr>
+                <w:rFonts w:cs="Times New Roman"/>
+                <w:szCs w:val="24"/>
+              </w:rPr>
+              <w:t xml:space="preserve"> – </w:t>
+            </w:r>
+            <w:proofErr w:type="spellStart"/>
+            <w:r>
+              <w:rPr>
+                <w:rFonts w:cs="Times New Roman"/>
+                <w:szCs w:val="24"/>
+              </w:rPr>
+              <w:t>maxlength</w:t>
+            </w:r>
+            <w:proofErr w:type="spellEnd"/>
+            <w:r>
+              <w:rPr>
+                <w:rFonts w:cs="Times New Roman"/>
+                <w:szCs w:val="24"/>
+              </w:rPr>
+              <w:t xml:space="preserve"> 100 carácteres]</w:t>
+            </w:r>
+          </w:p>
+          <w:p>
+            <w:pPr>
+              <w:pStyle w:val="PargrafodaLista"/>
+              <w:numPr>
+                <w:ilvl w:val="0"/>
+                <w:numId w:val="4"/>
+              </w:numPr>
+              <w:spacing w:line="240" w:lineRule="auto"/>
+              <w:rPr>
+                <w:rFonts w:cs="Times New Roman"/>
+                <w:szCs w:val="24"/>
+              </w:rPr>
+            </w:pPr>
+            <w:r>
+              <w:rPr>
+                <w:rFonts w:cs="Times New Roman"/>
+                <w:szCs w:val="24"/>
+              </w:rPr>
+              <w:t>Campo 35 da tabela de Campos Gerais</w:t>
+            </w:r>
+          </w:p>
+          <w:p>
+            <w:pPr>
+              <w:pStyle w:val="PargrafodaLista"/>
+              <w:numPr>
+                <w:ilvl w:val="0"/>
+                <w:numId w:val="3"/>
+              </w:numPr>
+              <w:spacing w:line="240" w:lineRule="auto"/>
+              <w:rPr>
+                <w:rFonts w:cs="Times New Roman"/>
+                <w:szCs w:val="24"/>
+              </w:rPr>
+            </w:pPr>
+            <w:r>
+              <w:rPr>
+                <w:rFonts w:cs="Times New Roman"/>
+                <w:szCs w:val="24"/>
+              </w:rPr>
+              <w:t xml:space="preserve">[S] </w:t>
+            </w:r>
+            <w:r>
+              <w:rPr>
+                <w:rFonts w:cs="Times New Roman"/>
+                <w:szCs w:val="24"/>
+              </w:rPr>
+              <w:t>......</w:t>
+            </w:r>
             <w:bookmarkStart w:id="2" w:name="_GoBack"/>
             <w:bookmarkEnd w:id="2"/>
             <w:r>
@@ -1093,7 +2150,334 @@
                 <w:rFonts w:cs="Times New Roman"/>
                 <w:szCs w:val="24"/>
               </w:rPr>
-              <w:t>.a.2 [S</w:t>
+              <w:t>.</w:t>
+            </w:r>
+          </w:p>
+          <w:p>
+            <w:pPr>
+              <w:pStyle w:val="PargrafodaLista"/>
+              <w:numPr>
+                <w:ilvl w:val="0"/>
+                <w:numId w:val="3"/>
+              </w:numPr>
+              <w:spacing w:line="240" w:lineRule="auto"/>
+              <w:rPr>
+                <w:rFonts w:cs="Times New Roman"/>
+                <w:szCs w:val="24"/>
+              </w:rPr>
+            </w:pPr>
+            <w:r>
+              <w:rPr>
+                <w:rFonts w:cs="Times New Roman"/>
+                <w:szCs w:val="24"/>
+              </w:rPr>
+              <w:t>[S</w:t>
+            </w:r>
+            <w:proofErr w:type="gramStart"/>
+            <w:r>
+              <w:rPr>
+                <w:rFonts w:cs="Times New Roman"/>
+                <w:szCs w:val="24"/>
+              </w:rPr>
+              <w:t>] Enviar</w:t>
+            </w:r>
+            <w:proofErr w:type="gramEnd"/>
+            <w:r>
+              <w:rPr>
+                <w:rFonts w:cs="Times New Roman"/>
+                <w:szCs w:val="24"/>
+              </w:rPr>
+              <w:t xml:space="preserve"> notificação para solicitante com a mensagem MG 28</w:t>
+            </w:r>
+          </w:p>
+          <w:p>
+            <w:pPr>
+              <w:pStyle w:val="PargrafodaLista"/>
+              <w:numPr>
+                <w:ilvl w:val="0"/>
+                <w:numId w:val="3"/>
+              </w:numPr>
+              <w:spacing w:line="240" w:lineRule="auto"/>
+              <w:rPr>
+                <w:rFonts w:cs="Times New Roman"/>
+                <w:szCs w:val="24"/>
+              </w:rPr>
+            </w:pPr>
+            <w:r>
+              <w:rPr>
+                <w:rFonts w:cs="Times New Roman"/>
+                <w:szCs w:val="24"/>
+              </w:rPr>
+              <w:t>[S</w:t>
+            </w:r>
+            <w:proofErr w:type="gramStart"/>
+            <w:r>
+              <w:rPr>
+                <w:rFonts w:cs="Times New Roman"/>
+                <w:szCs w:val="24"/>
+              </w:rPr>
+              <w:t>] Enviar</w:t>
+            </w:r>
+            <w:proofErr w:type="gramEnd"/>
+            <w:r>
+              <w:rPr>
+                <w:rFonts w:cs="Times New Roman"/>
+                <w:szCs w:val="24"/>
+              </w:rPr>
+              <w:t xml:space="preserve"> a solicitação de aprovação para a próxima função na hierarquia</w:t>
+            </w:r>
+            <w:r>
+              <w:rPr>
+                <w:rFonts w:cs="Times New Roman"/>
+                <w:szCs w:val="24"/>
+              </w:rPr>
+              <w:t>.</w:t>
+            </w:r>
+          </w:p>
+          <w:p>
+            <w:pPr>
+              <w:pStyle w:val="PargrafodaLista"/>
+              <w:numPr>
+                <w:ilvl w:val="0"/>
+                <w:numId w:val="3"/>
+              </w:numPr>
+              <w:spacing w:line="240" w:lineRule="auto"/>
+              <w:rPr>
+                <w:rFonts w:cs="Times New Roman"/>
+                <w:szCs w:val="24"/>
+              </w:rPr>
+            </w:pPr>
+            <w:r>
+              <w:rPr>
+                <w:rFonts w:cs="Times New Roman"/>
+                <w:szCs w:val="24"/>
+              </w:rPr>
+              <w:t>[S</w:t>
+            </w:r>
+            <w:proofErr w:type="gramStart"/>
+            <w:r>
+              <w:rPr>
+                <w:rFonts w:cs="Times New Roman"/>
+                <w:szCs w:val="24"/>
+              </w:rPr>
+              <w:t>] Salvar</w:t>
+            </w:r>
+            <w:proofErr w:type="gramEnd"/>
+            <w:r>
+              <w:rPr>
+                <w:rFonts w:cs="Times New Roman"/>
+                <w:szCs w:val="24"/>
+              </w:rPr>
+              <w:t xml:space="preserve"> log</w:t>
+            </w:r>
+            <w:r>
+              <w:rPr>
+                <w:rFonts w:cs="Times New Roman"/>
+                <w:szCs w:val="24"/>
+              </w:rPr>
+              <w:t>.</w:t>
+            </w:r>
+          </w:p>
+          <w:p>
+            <w:pPr>
+              <w:pStyle w:val="PargrafodaLista"/>
+              <w:numPr>
+                <w:ilvl w:val="0"/>
+                <w:numId w:val="3"/>
+              </w:numPr>
+              <w:spacing w:line="240" w:lineRule="auto"/>
+              <w:rPr>
+                <w:rFonts w:cs="Times New Roman"/>
+                <w:szCs w:val="24"/>
+              </w:rPr>
+            </w:pPr>
+            <w:r>
+              <w:rPr>
+                <w:rFonts w:cs="Times New Roman"/>
+                <w:szCs w:val="24"/>
+              </w:rPr>
+              <w:t>[S</w:t>
+            </w:r>
+            <w:proofErr w:type="gramStart"/>
+            <w:r>
+              <w:rPr>
+                <w:rFonts w:cs="Times New Roman"/>
+                <w:szCs w:val="24"/>
+              </w:rPr>
+              <w:t>] Excluir</w:t>
+            </w:r>
+            <w:proofErr w:type="gramEnd"/>
+            <w:r>
+              <w:rPr>
+                <w:rFonts w:cs="Times New Roman"/>
+                <w:szCs w:val="24"/>
+              </w:rPr>
+              <w:t xml:space="preserve"> notificação da tela de notificações do Autor</w:t>
+            </w:r>
+            <w:r>
+              <w:rPr>
+                <w:rFonts w:cs="Times New Roman"/>
+                <w:szCs w:val="24"/>
+              </w:rPr>
+              <w:t>.</w:t>
+            </w:r>
+          </w:p>
+          <w:p>
+            <w:pPr>
+              <w:rPr>
+                <w:rFonts w:cs="Times New Roman"/>
+                <w:szCs w:val="24"/>
+              </w:rPr>
+            </w:pPr>
+          </w:p>
+        </w:tc>
+      </w:tr>
+      <w:tr>
+        <w:tc>
+          <w:tcPr>
+            <w:tcW w:w="9211" w:type="dxa"/>
+            <w:gridSpan w:val="2"/>
+            <w:tcBorders>
+              <w:top w:val="single" w:sz="4" w:space="0" w:color="000000" w:themeColor="text1"/>
+              <w:left w:val="single" w:sz="4" w:space="0" w:color="000000" w:themeColor="text1"/>
+              <w:bottom w:val="single" w:sz="4" w:space="0" w:color="000000" w:themeColor="text1"/>
+              <w:right w:val="single" w:sz="4" w:space="0" w:color="000000" w:themeColor="text1"/>
+            </w:tcBorders>
+            <w:shd w:val="clear" w:color="auto" w:fill="BDD6EE" w:themeFill="accent1" w:themeFillTint="66"/>
+            <w:hideMark/>
+          </w:tcPr>
+          <w:p>
+            <w:pPr>
+              <w:rPr>
+                <w:rFonts w:cs="Times New Roman"/>
+                <w:szCs w:val="24"/>
+              </w:rPr>
+            </w:pPr>
+            <w:r>
+              <w:rPr>
+                <w:rFonts w:cs="Times New Roman"/>
+                <w:b/>
+                <w:szCs w:val="24"/>
+              </w:rPr>
+              <w:t>Tratamento das Exceções</w:t>
+            </w:r>
+            <w:r>
+              <w:rPr>
+                <w:rFonts w:cs="Times New Roman"/>
+                <w:b/>
+                <w:szCs w:val="24"/>
+              </w:rPr>
+              <w:t>:</w:t>
+            </w:r>
+          </w:p>
+        </w:tc>
+      </w:tr>
+      <w:tr>
+        <w:trPr>
+          <w:trHeight w:val="516"/>
+        </w:trPr>
+        <w:tc>
+          <w:tcPr>
+            <w:tcW w:w="9211" w:type="dxa"/>
+            <w:gridSpan w:val="2"/>
+            <w:tcBorders>
+              <w:top w:val="single" w:sz="4" w:space="0" w:color="000000" w:themeColor="text1"/>
+              <w:left w:val="single" w:sz="4" w:space="0" w:color="000000" w:themeColor="text1"/>
+              <w:bottom w:val="single" w:sz="4" w:space="0" w:color="000000" w:themeColor="text1"/>
+              <w:right w:val="single" w:sz="4" w:space="0" w:color="000000" w:themeColor="text1"/>
+            </w:tcBorders>
+          </w:tcPr>
+          <w:p>
+            <w:pPr>
+              <w:pStyle w:val="PargrafodaLista"/>
+              <w:spacing w:line="240" w:lineRule="auto"/>
+              <w:ind w:firstLine="0"/>
+              <w:rPr>
+                <w:rFonts w:cs="Times New Roman"/>
+                <w:szCs w:val="24"/>
+              </w:rPr>
+            </w:pPr>
+            <w:proofErr w:type="gramStart"/>
+            <w:r>
+              <w:rPr>
+                <w:rFonts w:cs="Times New Roman"/>
+                <w:szCs w:val="24"/>
+              </w:rPr>
+              <w:t>4.a Não</w:t>
+            </w:r>
+            <w:proofErr w:type="gramEnd"/>
+            <w:r>
+              <w:rPr>
+                <w:rFonts w:cs="Times New Roman"/>
+                <w:szCs w:val="24"/>
+              </w:rPr>
+              <w:t xml:space="preserve"> existe mais funções na escala hierárquica</w:t>
+            </w:r>
+          </w:p>
+          <w:p>
+            <w:pPr>
+              <w:pStyle w:val="PargrafodaLista"/>
+              <w:spacing w:line="240" w:lineRule="auto"/>
+              <w:ind w:firstLine="0"/>
+              <w:rPr>
+                <w:rFonts w:cs="Times New Roman"/>
+                <w:szCs w:val="24"/>
+              </w:rPr>
+            </w:pPr>
+            <w:r>
+              <w:rPr>
+                <w:rFonts w:cs="Times New Roman"/>
+                <w:szCs w:val="24"/>
+              </w:rPr>
+              <w:t xml:space="preserve">   4.a.1 </w:t>
+            </w:r>
+            <w:r>
+              <w:rPr>
+                <w:rFonts w:cs="Times New Roman"/>
+                <w:szCs w:val="24"/>
+              </w:rPr>
+              <w:t>[</w:t>
+            </w:r>
+            <w:r>
+              <w:rPr>
+                <w:rFonts w:cs="Times New Roman"/>
+                <w:szCs w:val="24"/>
+              </w:rPr>
+              <w:t>S</w:t>
+            </w:r>
+            <w:proofErr w:type="gramStart"/>
+            <w:r>
+              <w:rPr>
+                <w:rFonts w:cs="Times New Roman"/>
+                <w:szCs w:val="24"/>
+              </w:rPr>
+              <w:t>] Enviar</w:t>
+            </w:r>
+            <w:proofErr w:type="gramEnd"/>
+            <w:r>
+              <w:rPr>
+                <w:rFonts w:cs="Times New Roman"/>
+                <w:szCs w:val="24"/>
+              </w:rPr>
+              <w:t xml:space="preserve"> notificação ao solicitante com mensagem MG 29</w:t>
+            </w:r>
+          </w:p>
+          <w:p>
+            <w:pPr>
+              <w:pStyle w:val="PargrafodaLista"/>
+              <w:spacing w:line="240" w:lineRule="auto"/>
+              <w:ind w:firstLine="0"/>
+              <w:rPr>
+                <w:rFonts w:cs="Times New Roman"/>
+                <w:szCs w:val="24"/>
+              </w:rPr>
+            </w:pPr>
+            <w:r>
+              <w:rPr>
+                <w:rFonts w:cs="Times New Roman"/>
+                <w:szCs w:val="24"/>
+              </w:rPr>
+              <w:t xml:space="preserve">   4.a.2 [S</w:t>
             </w:r>
             <w:proofErr w:type="gramStart"/>
             <w:r>
@@ -1524,11 +2908,219 @@
       </w:pPr>
     </w:lvl>
   </w:abstractNum>
+  <w:abstractNum w:abstractNumId="2" w15:restartNumberingAfterBreak="0">
+    <w:nsid w:val="52EF536E"/>
+    <w:multiLevelType w:val="hybridMultilevel"/>
+    <w:tmpl w:val="C52A51E2"/>
+    <w:lvl w:ilvl="0" w:tplc="55643E62">
+      <w:start w:val="1"/>
+      <w:numFmt w:val="decimal"/>
+      <w:lvlText w:val="%1"/>
+      <w:lvlJc w:val="left"/>
+      <w:pPr>
+        <w:ind w:left="720" w:hanging="360"/>
+      </w:pPr>
+      <w:rPr>
+        <w:rFonts w:hint="default"/>
+      </w:rPr>
+    </w:lvl>
+    <w:lvl w:ilvl="1" w:tplc="04160019" w:tentative="1">
+      <w:start w:val="1"/>
+      <w:numFmt w:val="lowerLetter"/>
+      <w:lvlText w:val="%2."/>
+      <w:lvlJc w:val="left"/>
+      <w:pPr>
+        <w:ind w:left="1440" w:hanging="360"/>
+      </w:pPr>
+    </w:lvl>
+    <w:lvl w:ilvl="2" w:tplc="0416001B" w:tentative="1">
+      <w:start w:val="1"/>
+      <w:numFmt w:val="lowerRoman"/>
+      <w:lvlText w:val="%3."/>
+      <w:lvlJc w:val="right"/>
+      <w:pPr>
+        <w:ind w:left="2160" w:hanging="180"/>
+      </w:pPr>
+    </w:lvl>
+    <w:lvl w:ilvl="3" w:tplc="0416000F" w:tentative="1">
+      <w:start w:val="1"/>
+      <w:numFmt w:val="decimal"/>
+      <w:lvlText w:val="%4."/>
+      <w:lvlJc w:val="left"/>
+      <w:pPr>
+        <w:ind w:left="2880" w:hanging="360"/>
+      </w:pPr>
+    </w:lvl>
+    <w:lvl w:ilvl="4" w:tplc="04160019" w:tentative="1">
+      <w:start w:val="1"/>
+      <w:numFmt w:val="lowerLetter"/>
+      <w:lvlText w:val="%5."/>
+      <w:lvlJc w:val="left"/>
+      <w:pPr>
+        <w:ind w:left="3600" w:hanging="360"/>
+      </w:pPr>
+    </w:lvl>
+    <w:lvl w:ilvl="5" w:tplc="0416001B" w:tentative="1">
+      <w:start w:val="1"/>
+      <w:numFmt w:val="lowerRoman"/>
+      <w:lvlText w:val="%6."/>
+      <w:lvlJc w:val="right"/>
+      <w:pPr>
+        <w:ind w:left="4320" w:hanging="180"/>
+      </w:pPr>
+    </w:lvl>
+    <w:lvl w:ilvl="6" w:tplc="0416000F" w:tentative="1">
+      <w:start w:val="1"/>
+      <w:numFmt w:val="decimal"/>
+      <w:lvlText w:val="%7."/>
+      <w:lvlJc w:val="left"/>
+      <w:pPr>
+        <w:ind w:left="5040" w:hanging="360"/>
+      </w:pPr>
+    </w:lvl>
+    <w:lvl w:ilvl="7" w:tplc="04160019" w:tentative="1">
+      <w:start w:val="1"/>
+      <w:numFmt w:val="lowerLetter"/>
+      <w:lvlText w:val="%8."/>
+      <w:lvlJc w:val="left"/>
+      <w:pPr>
+        <w:ind w:left="5760" w:hanging="360"/>
+      </w:pPr>
+    </w:lvl>
+    <w:lvl w:ilvl="8" w:tplc="0416001B" w:tentative="1">
+      <w:start w:val="1"/>
+      <w:numFmt w:val="lowerRoman"/>
+      <w:lvlText w:val="%9."/>
+      <w:lvlJc w:val="right"/>
+      <w:pPr>
+        <w:ind w:left="6480" w:hanging="180"/>
+      </w:pPr>
+    </w:lvl>
+  </w:abstractNum>
+  <w:abstractNum w:abstractNumId="3" w15:restartNumberingAfterBreak="0">
+    <w:nsid w:val="73C4037D"/>
+    <w:multiLevelType w:val="hybridMultilevel"/>
+    <w:tmpl w:val="E5DA7CFA"/>
+    <w:lvl w:ilvl="0" w:tplc="04160001">
+      <w:start w:val="1"/>
+      <w:numFmt w:val="bullet"/>
+      <w:lvlText w:val=""/>
+      <w:lvlJc w:val="left"/>
+      <w:pPr>
+        <w:ind w:left="1440" w:hanging="360"/>
+      </w:pPr>
+      <w:rPr>
+        <w:rFonts w:ascii="Symbol" w:hAnsi="Symbol" w:hint="default"/>
+      </w:rPr>
+    </w:lvl>
+    <w:lvl w:ilvl="1" w:tplc="04160003" w:tentative="1">
+      <w:start w:val="1"/>
+      <w:numFmt w:val="bullet"/>
+      <w:lvlText w:val="o"/>
+      <w:lvlJc w:val="left"/>
+      <w:pPr>
+        <w:ind w:left="2160" w:hanging="360"/>
+      </w:pPr>
+      <w:rPr>
+        <w:rFonts w:ascii="Courier New" w:hAnsi="Courier New" w:cs="Courier New" w:hint="default"/>
+      </w:rPr>
+    </w:lvl>
+    <w:lvl w:ilvl="2" w:tplc="04160005" w:tentative="1">
+      <w:start w:val="1"/>
+      <w:numFmt w:val="bullet"/>
+      <w:lvlText w:val=""/>
+      <w:lvlJc w:val="left"/>
+      <w:pPr>
+        <w:ind w:left="2880" w:hanging="360"/>
+      </w:pPr>
+      <w:rPr>
+        <w:rFonts w:ascii="Wingdings" w:hAnsi="Wingdings" w:hint="default"/>
+      </w:rPr>
+    </w:lvl>
+    <w:lvl w:ilvl="3" w:tplc="04160001" w:tentative="1">
+      <w:start w:val="1"/>
+      <w:numFmt w:val="bullet"/>
+      <w:lvlText w:val=""/>
+      <w:lvlJc w:val="left"/>
+      <w:pPr>
+        <w:ind w:left="3600" w:hanging="360"/>
+      </w:pPr>
+      <w:rPr>
+        <w:rFonts w:ascii="Symbol" w:hAnsi="Symbol" w:hint="default"/>
+      </w:rPr>
+    </w:lvl>
+    <w:lvl w:ilvl="4" w:tplc="04160003" w:tentative="1">
+      <w:start w:val="1"/>
+      <w:numFmt w:val="bullet"/>
+      <w:lvlText w:val="o"/>
+      <w:lvlJc w:val="left"/>
+      <w:pPr>
+        <w:ind w:left="4320" w:hanging="360"/>
+      </w:pPr>
+      <w:rPr>
+        <w:rFonts w:ascii="Courier New" w:hAnsi="Courier New" w:cs="Courier New" w:hint="default"/>
+      </w:rPr>
+    </w:lvl>
+    <w:lvl w:ilvl="5" w:tplc="04160005" w:tentative="1">
+      <w:start w:val="1"/>
+      <w:numFmt w:val="bullet"/>
+      <w:lvlText w:val=""/>
+      <w:lvlJc w:val="left"/>
+      <w:pPr>
+        <w:ind w:left="5040" w:hanging="360"/>
+      </w:pPr>
+      <w:rPr>
+        <w:rFonts w:ascii="Wingdings" w:hAnsi="Wingdings" w:hint="default"/>
+      </w:rPr>
+    </w:lvl>
+    <w:lvl w:ilvl="6" w:tplc="04160001" w:tentative="1">
+      <w:start w:val="1"/>
+      <w:numFmt w:val="bullet"/>
+      <w:lvlText w:val=""/>
+      <w:lvlJc w:val="left"/>
+      <w:pPr>
+        <w:ind w:left="5760" w:hanging="360"/>
+      </w:pPr>
+      <w:rPr>
+        <w:rFonts w:ascii="Symbol" w:hAnsi="Symbol" w:hint="default"/>
+      </w:rPr>
+    </w:lvl>
+    <w:lvl w:ilvl="7" w:tplc="04160003" w:tentative="1">
+      <w:start w:val="1"/>
+      <w:numFmt w:val="bullet"/>
+      <w:lvlText w:val="o"/>
+      <w:lvlJc w:val="left"/>
+      <w:pPr>
+        <w:ind w:left="6480" w:hanging="360"/>
+      </w:pPr>
+      <w:rPr>
+        <w:rFonts w:ascii="Courier New" w:hAnsi="Courier New" w:cs="Courier New" w:hint="default"/>
+      </w:rPr>
+    </w:lvl>
+    <w:lvl w:ilvl="8" w:tplc="04160005" w:tentative="1">
+      <w:start w:val="1"/>
+      <w:numFmt w:val="bullet"/>
+      <w:lvlText w:val=""/>
+      <w:lvlJc w:val="left"/>
+      <w:pPr>
+        <w:ind w:left="7200" w:hanging="360"/>
+      </w:pPr>
+      <w:rPr>
+        <w:rFonts w:ascii="Wingdings" w:hAnsi="Wingdings" w:hint="default"/>
+      </w:rPr>
+    </w:lvl>
+  </w:abstractNum>
   <w:num w:numId="1">
     <w:abstractNumId w:val="1"/>
   </w:num>
   <w:num w:numId="2">
     <w:abstractNumId w:val="0"/>
+  </w:num>
+  <w:num w:numId="3">
+    <w:abstractNumId w:val="2"/>
+  </w:num>
+  <w:num w:numId="4">
+    <w:abstractNumId w:val="3"/>
   </w:num>
 </w:numbering>
 </file>

</xml_diff>

<commit_message>
Modificação nos requisitos e casos de uso ok
</commit_message>
<xml_diff>
--- a/Carlos/Casos de Uso/Caso de Uso 1.docx
+++ b/Carlos/Casos de Uso/Caso de Uso 1.docx
@@ -1304,6 +1304,7 @@
       <w:pPr>
         <w:jc w:val="center"/>
       </w:pPr>
+      <w:bookmarkStart w:id="2" w:name="_GoBack"/>
       <w:r>
         <w:rPr>
           <w:noProof/>
@@ -1312,8 +1313,8 @@
         <w:lastRenderedPageBreak/>
         <w:drawing>
           <wp:inline distT="0" distB="0" distL="0" distR="0" wp14:anchorId="0DB1AD34" wp14:editId="744E61C7">
-            <wp:extent cx="3238500" cy="1525072"/>
-            <wp:effectExtent l="0" t="0" r="0" b="0"/>
+            <wp:extent cx="4227317" cy="1990725"/>
+            <wp:effectExtent l="0" t="0" r="1905" b="0"/>
             <wp:docPr id="2" name="Imagem 2"/>
             <wp:cNvGraphicFramePr>
               <a:graphicFrameLocks xmlns:a="http://schemas.openxmlformats.org/drawingml/2006/main" noChangeAspect="1"/>
@@ -1340,7 +1341,7 @@
                   <pic:spPr>
                     <a:xfrm>
                       <a:off x="0" y="0"/>
-                      <a:ext cx="3238500" cy="1525072"/>
+                      <a:ext cx="4231989" cy="1992925"/>
                     </a:xfrm>
                     <a:prstGeom prst="rect">
                       <a:avLst/>
@@ -1352,6 +1353,7 @@
           </wp:inline>
         </w:drawing>
       </w:r>
+      <w:bookmarkEnd w:id="2"/>
     </w:p>
     <w:p>
       <w:pPr>
@@ -2134,23 +2136,37 @@
                 <w:rFonts w:cs="Times New Roman"/>
                 <w:szCs w:val="24"/>
               </w:rPr>
-              <w:t xml:space="preserve">[S] </w:t>
-            </w:r>
-            <w:r>
-              <w:rPr>
-                <w:rFonts w:cs="Times New Roman"/>
-                <w:szCs w:val="24"/>
-              </w:rPr>
-              <w:t>......</w:t>
-            </w:r>
-            <w:bookmarkStart w:id="2" w:name="_GoBack"/>
-            <w:bookmarkEnd w:id="2"/>
-            <w:r>
-              <w:rPr>
-                <w:rFonts w:cs="Times New Roman"/>
-                <w:szCs w:val="24"/>
-              </w:rPr>
-              <w:t>.</w:t>
+              <w:t>[S</w:t>
+            </w:r>
+            <w:proofErr w:type="gramStart"/>
+            <w:r>
+              <w:rPr>
+                <w:rFonts w:cs="Times New Roman"/>
+                <w:szCs w:val="24"/>
+              </w:rPr>
+              <w:t>]</w:t>
+            </w:r>
+            <w:r>
+              <w:rPr>
+                <w:rFonts w:cs="Times New Roman"/>
+                <w:szCs w:val="24"/>
+              </w:rPr>
+              <w:t xml:space="preserve"> Verifica</w:t>
+            </w:r>
+            <w:proofErr w:type="gramEnd"/>
+            <w:r>
+              <w:rPr>
+                <w:rFonts w:cs="Times New Roman"/>
+                <w:szCs w:val="24"/>
+              </w:rPr>
+              <w:t xml:space="preserve"> se nome do perfil </w:t>
+            </w:r>
+            <w:r>
+              <w:rPr>
+                <w:rFonts w:cs="Times New Roman"/>
+                <w:szCs w:val="24"/>
+              </w:rPr>
+              <w:t>já existe.</w:t>
             </w:r>
           </w:p>
           <w:p>
@@ -2179,7 +2195,7 @@
                 <w:rFonts w:cs="Times New Roman"/>
                 <w:szCs w:val="24"/>
               </w:rPr>
-              <w:t>] Enviar</w:t>
+              <w:t>] Salva</w:t>
             </w:r>
             <w:proofErr w:type="gramEnd"/>
             <w:r>
@@ -2187,7 +2203,7 @@
                 <w:rFonts w:cs="Times New Roman"/>
                 <w:szCs w:val="24"/>
               </w:rPr>
-              <w:t xml:space="preserve"> notificação para solicitante com a mensagem MG 28</w:t>
+              <w:t xml:space="preserve"> os dados na base de dados.</w:t>
             </w:r>
           </w:p>
           <w:p>
@@ -2216,7 +2232,14 @@
                 <w:rFonts w:cs="Times New Roman"/>
                 <w:szCs w:val="24"/>
               </w:rPr>
-              <w:t>] Enviar</w:t>
+              <w:t xml:space="preserve">] </w:t>
+            </w:r>
+            <w:r>
+              <w:rPr>
+                <w:rFonts w:cs="Times New Roman"/>
+                <w:szCs w:val="24"/>
+              </w:rPr>
+              <w:t>Mostra</w:t>
             </w:r>
             <w:proofErr w:type="gramEnd"/>
             <w:r>
@@ -2224,14 +2247,7 @@
                 <w:rFonts w:cs="Times New Roman"/>
                 <w:szCs w:val="24"/>
               </w:rPr>
-              <w:t xml:space="preserve"> a solicitação de aprovação para a próxima função na hierarquia</w:t>
-            </w:r>
-            <w:r>
-              <w:rPr>
-                <w:rFonts w:cs="Times New Roman"/>
-                <w:szCs w:val="24"/>
-              </w:rPr>
-              <w:t>.</w:t>
+              <w:t xml:space="preserve"> a mensagem MG 30.</w:t>
             </w:r>
           </w:p>
           <w:p>
@@ -2269,50 +2285,6 @@
                 <w:szCs w:val="24"/>
               </w:rPr>
               <w:t xml:space="preserve"> log</w:t>
-            </w:r>
-            <w:r>
-              <w:rPr>
-                <w:rFonts w:cs="Times New Roman"/>
-                <w:szCs w:val="24"/>
-              </w:rPr>
-              <w:t>.</w:t>
-            </w:r>
-          </w:p>
-          <w:p>
-            <w:pPr>
-              <w:pStyle w:val="PargrafodaLista"/>
-              <w:numPr>
-                <w:ilvl w:val="0"/>
-                <w:numId w:val="3"/>
-              </w:numPr>
-              <w:spacing w:line="240" w:lineRule="auto"/>
-              <w:rPr>
-                <w:rFonts w:cs="Times New Roman"/>
-                <w:szCs w:val="24"/>
-              </w:rPr>
-            </w:pPr>
-            <w:r>
-              <w:rPr>
-                <w:rFonts w:cs="Times New Roman"/>
-                <w:szCs w:val="24"/>
-              </w:rPr>
-              <w:t>[S</w:t>
-            </w:r>
-            <w:proofErr w:type="gramStart"/>
-            <w:r>
-              <w:rPr>
-                <w:rFonts w:cs="Times New Roman"/>
-                <w:szCs w:val="24"/>
-              </w:rPr>
-              <w:t>] Excluir</w:t>
-            </w:r>
-            <w:proofErr w:type="gramEnd"/>
-            <w:r>
-              <w:rPr>
-                <w:rFonts w:cs="Times New Roman"/>
-                <w:szCs w:val="24"/>
-              </w:rPr>
-              <w:t xml:space="preserve"> notificação da tela de notificações do Autor</w:t>
             </w:r>
             <w:r>
               <w:rPr>
@@ -2397,21 +2369,19 @@
                 <w:szCs w:val="24"/>
               </w:rPr>
             </w:pPr>
-            <w:proofErr w:type="gramStart"/>
-            <w:r>
-              <w:rPr>
-                <w:rFonts w:cs="Times New Roman"/>
-                <w:szCs w:val="24"/>
-              </w:rPr>
-              <w:t>4.a Não</w:t>
-            </w:r>
-            <w:proofErr w:type="gramEnd"/>
-            <w:r>
-              <w:rPr>
-                <w:rFonts w:cs="Times New Roman"/>
-                <w:szCs w:val="24"/>
-              </w:rPr>
-              <w:t xml:space="preserve"> existe mais funções na escala hierárquica</w:t>
+            <w:r>
+              <w:rPr>
+                <w:rFonts w:cs="Times New Roman"/>
+                <w:szCs w:val="24"/>
+              </w:rPr>
+              <w:t>1.a Campo obrigatório não preenchido</w:t>
+            </w:r>
+            <w:r>
+              <w:rPr>
+                <w:rFonts w:cs="Times New Roman"/>
+                <w:szCs w:val="24"/>
+              </w:rPr>
+              <w:t>.</w:t>
             </w:r>
           </w:p>
           <w:p>
@@ -2429,37 +2399,14 @@
                 <w:rFonts w:cs="Times New Roman"/>
                 <w:szCs w:val="24"/>
               </w:rPr>
-              <w:t xml:space="preserve">   4.a.1 </w:t>
-            </w:r>
-            <w:r>
-              <w:rPr>
-                <w:rFonts w:cs="Times New Roman"/>
-                <w:szCs w:val="24"/>
-              </w:rPr>
-              <w:t>[</w:t>
-            </w:r>
-            <w:r>
-              <w:rPr>
-                <w:rFonts w:cs="Times New Roman"/>
-                <w:szCs w:val="24"/>
-              </w:rPr>
-              <w:t>S</w:t>
-            </w:r>
-            <w:proofErr w:type="gramStart"/>
-            <w:r>
-              <w:rPr>
-                <w:rFonts w:cs="Times New Roman"/>
-                <w:szCs w:val="24"/>
-              </w:rPr>
-              <w:t>] Enviar</w:t>
-            </w:r>
-            <w:proofErr w:type="gramEnd"/>
-            <w:r>
-              <w:rPr>
-                <w:rFonts w:cs="Times New Roman"/>
-                <w:szCs w:val="24"/>
-              </w:rPr>
-              <w:t xml:space="preserve"> notificação ao solicitante com mensagem MG 29</w:t>
+              <w:t xml:space="preserve">   1.a.1 Mostrar mensagem MG 31</w:t>
+            </w:r>
+            <w:r>
+              <w:rPr>
+                <w:rFonts w:cs="Times New Roman"/>
+                <w:szCs w:val="24"/>
+              </w:rPr>
+              <w:t>.</w:t>
             </w:r>
           </w:p>
           <w:p>
@@ -2472,29 +2419,6 @@
                 <w:szCs w:val="24"/>
               </w:rPr>
             </w:pPr>
-            <w:r>
-              <w:rPr>
-                <w:rFonts w:cs="Times New Roman"/>
-                <w:szCs w:val="24"/>
-              </w:rPr>
-              <w:t xml:space="preserve">   4.a.2 [S</w:t>
-            </w:r>
-            <w:proofErr w:type="gramStart"/>
-            <w:r>
-              <w:rPr>
-                <w:rFonts w:cs="Times New Roman"/>
-                <w:szCs w:val="24"/>
-              </w:rPr>
-              <w:t>] Vai</w:t>
-            </w:r>
-            <w:proofErr w:type="gramEnd"/>
-            <w:r>
-              <w:rPr>
-                <w:rFonts w:cs="Times New Roman"/>
-                <w:szCs w:val="24"/>
-              </w:rPr>
-              <w:t xml:space="preserve"> para o passo 5</w:t>
-            </w:r>
           </w:p>
           <w:p>
             <w:pPr>
@@ -2506,6 +2430,13 @@
                 <w:szCs w:val="24"/>
               </w:rPr>
             </w:pPr>
+            <w:r>
+              <w:rPr>
+                <w:rFonts w:cs="Times New Roman"/>
+                <w:szCs w:val="24"/>
+              </w:rPr>
+              <w:t>2.a Falha de comunicação com banco de dados.</w:t>
+            </w:r>
           </w:p>
           <w:p>
             <w:pPr>
@@ -2517,21 +2448,19 @@
                 <w:szCs w:val="24"/>
               </w:rPr>
             </w:pPr>
-            <w:proofErr w:type="gramStart"/>
-            <w:r>
-              <w:rPr>
-                <w:rFonts w:cs="Times New Roman"/>
-                <w:szCs w:val="24"/>
-              </w:rPr>
-              <w:t>5.a Não</w:t>
-            </w:r>
-            <w:proofErr w:type="gramEnd"/>
-            <w:r>
-              <w:rPr>
-                <w:rFonts w:cs="Times New Roman"/>
-                <w:szCs w:val="24"/>
-              </w:rPr>
-              <w:t xml:space="preserve"> é possível encontrar arquivo de log</w:t>
+            <w:r>
+              <w:rPr>
+                <w:rFonts w:cs="Times New Roman"/>
+                <w:szCs w:val="24"/>
+              </w:rPr>
+              <w:t xml:space="preserve">   2.a.1 Mostrar mensagem MG 32</w:t>
+            </w:r>
+            <w:r>
+              <w:rPr>
+                <w:rFonts w:cs="Times New Roman"/>
+                <w:szCs w:val="24"/>
+              </w:rPr>
+              <w:t>.</w:t>
             </w:r>
           </w:p>
           <w:p>
@@ -2549,23 +2478,14 @@
                 <w:rFonts w:cs="Times New Roman"/>
                 <w:szCs w:val="24"/>
               </w:rPr>
-              <w:t xml:space="preserve">   5.a.1 [S</w:t>
-            </w:r>
-            <w:proofErr w:type="gramStart"/>
-            <w:r>
-              <w:rPr>
-                <w:rFonts w:cs="Times New Roman"/>
-                <w:szCs w:val="24"/>
-              </w:rPr>
-              <w:t>] Cria</w:t>
-            </w:r>
-            <w:proofErr w:type="gramEnd"/>
-            <w:r>
-              <w:rPr>
-                <w:rFonts w:cs="Times New Roman"/>
-                <w:szCs w:val="24"/>
-              </w:rPr>
-              <w:t xml:space="preserve"> novo arquivo de log com nome aleatório</w:t>
+              <w:t xml:space="preserve">   2.a.2 Vai para o passo 1</w:t>
+            </w:r>
+            <w:r>
+              <w:rPr>
+                <w:rFonts w:cs="Times New Roman"/>
+                <w:szCs w:val="24"/>
+              </w:rPr>
+              <w:t>.</w:t>
             </w:r>
           </w:p>
           <w:p>
@@ -2578,29 +2498,6 @@
                 <w:szCs w:val="24"/>
               </w:rPr>
             </w:pPr>
-            <w:r>
-              <w:rPr>
-                <w:rFonts w:cs="Times New Roman"/>
-                <w:szCs w:val="24"/>
-              </w:rPr>
-              <w:t xml:space="preserve">   5.a.2 [S</w:t>
-            </w:r>
-            <w:proofErr w:type="gramStart"/>
-            <w:r>
-              <w:rPr>
-                <w:rFonts w:cs="Times New Roman"/>
-                <w:szCs w:val="24"/>
-              </w:rPr>
-              <w:t>] Envia</w:t>
-            </w:r>
-            <w:proofErr w:type="gramEnd"/>
-            <w:r>
-              <w:rPr>
-                <w:rFonts w:cs="Times New Roman"/>
-                <w:szCs w:val="24"/>
-              </w:rPr>
-              <w:t xml:space="preserve"> notificação para administrador informando erro</w:t>
-            </w:r>
           </w:p>
           <w:p>
             <w:pPr>
@@ -2617,7 +2514,296 @@
                 <w:rFonts w:cs="Times New Roman"/>
                 <w:szCs w:val="24"/>
               </w:rPr>
-              <w:t xml:space="preserve">   5.a.3 [S</w:t>
+              <w:t>2.b Perfil já existe.</w:t>
+            </w:r>
+          </w:p>
+          <w:p>
+            <w:pPr>
+              <w:pStyle w:val="PargrafodaLista"/>
+              <w:spacing w:line="240" w:lineRule="auto"/>
+              <w:ind w:firstLine="0"/>
+              <w:rPr>
+                <w:rFonts w:cs="Times New Roman"/>
+                <w:szCs w:val="24"/>
+              </w:rPr>
+            </w:pPr>
+            <w:r>
+              <w:rPr>
+                <w:rFonts w:cs="Times New Roman"/>
+                <w:szCs w:val="24"/>
+              </w:rPr>
+              <w:t xml:space="preserve">    2.b.1 Mostra mensagem MG 33.</w:t>
+            </w:r>
+          </w:p>
+          <w:p>
+            <w:pPr>
+              <w:pStyle w:val="PargrafodaLista"/>
+              <w:spacing w:line="240" w:lineRule="auto"/>
+              <w:ind w:firstLine="0"/>
+              <w:rPr>
+                <w:rFonts w:cs="Times New Roman"/>
+                <w:szCs w:val="24"/>
+              </w:rPr>
+            </w:pPr>
+            <w:r>
+              <w:rPr>
+                <w:rFonts w:cs="Times New Roman"/>
+                <w:szCs w:val="24"/>
+              </w:rPr>
+              <w:t xml:space="preserve">    2.b.2 Vai para o passo 1.</w:t>
+            </w:r>
+          </w:p>
+          <w:p>
+            <w:pPr>
+              <w:pStyle w:val="PargrafodaLista"/>
+              <w:spacing w:line="240" w:lineRule="auto"/>
+              <w:ind w:firstLine="0"/>
+              <w:rPr>
+                <w:rFonts w:cs="Times New Roman"/>
+                <w:szCs w:val="24"/>
+              </w:rPr>
+            </w:pPr>
+          </w:p>
+          <w:p>
+            <w:pPr>
+              <w:pStyle w:val="PargrafodaLista"/>
+              <w:spacing w:line="240" w:lineRule="auto"/>
+              <w:ind w:firstLine="0"/>
+              <w:rPr>
+                <w:rFonts w:cs="Times New Roman"/>
+                <w:szCs w:val="24"/>
+              </w:rPr>
+            </w:pPr>
+            <w:r>
+              <w:rPr>
+                <w:rFonts w:cs="Times New Roman"/>
+                <w:szCs w:val="24"/>
+              </w:rPr>
+              <w:t xml:space="preserve">3.a </w:t>
+            </w:r>
+            <w:r>
+              <w:rPr>
+                <w:rFonts w:cs="Times New Roman"/>
+                <w:szCs w:val="24"/>
+              </w:rPr>
+              <w:t>Falha de comunicação com banco de dados.</w:t>
+            </w:r>
+          </w:p>
+          <w:p>
+            <w:pPr>
+              <w:pStyle w:val="PargrafodaLista"/>
+              <w:spacing w:line="240" w:lineRule="auto"/>
+              <w:ind w:firstLine="0"/>
+              <w:rPr>
+                <w:rFonts w:cs="Times New Roman"/>
+                <w:szCs w:val="24"/>
+              </w:rPr>
+            </w:pPr>
+            <w:r>
+              <w:rPr>
+                <w:rFonts w:cs="Times New Roman"/>
+                <w:szCs w:val="24"/>
+              </w:rPr>
+              <w:t xml:space="preserve">   </w:t>
+            </w:r>
+            <w:r>
+              <w:rPr>
+                <w:rFonts w:cs="Times New Roman"/>
+                <w:szCs w:val="24"/>
+              </w:rPr>
+              <w:t>3</w:t>
+            </w:r>
+            <w:r>
+              <w:rPr>
+                <w:rFonts w:cs="Times New Roman"/>
+                <w:szCs w:val="24"/>
+              </w:rPr>
+              <w:t>.a.1 Mostrar mensagem MG 32.</w:t>
+            </w:r>
+          </w:p>
+          <w:p>
+            <w:pPr>
+              <w:pStyle w:val="PargrafodaLista"/>
+              <w:spacing w:line="240" w:lineRule="auto"/>
+              <w:ind w:firstLine="0"/>
+              <w:rPr>
+                <w:rFonts w:cs="Times New Roman"/>
+                <w:szCs w:val="24"/>
+              </w:rPr>
+            </w:pPr>
+            <w:r>
+              <w:rPr>
+                <w:rFonts w:cs="Times New Roman"/>
+                <w:szCs w:val="24"/>
+              </w:rPr>
+              <w:t xml:space="preserve">   3</w:t>
+            </w:r>
+            <w:r>
+              <w:rPr>
+                <w:rFonts w:cs="Times New Roman"/>
+                <w:szCs w:val="24"/>
+              </w:rPr>
+              <w:t>.a.2 Vai para o passo 1.</w:t>
+            </w:r>
+          </w:p>
+          <w:p>
+            <w:pPr>
+              <w:pStyle w:val="PargrafodaLista"/>
+              <w:spacing w:line="240" w:lineRule="auto"/>
+              <w:ind w:firstLine="0"/>
+              <w:rPr>
+                <w:rFonts w:cs="Times New Roman"/>
+                <w:szCs w:val="24"/>
+              </w:rPr>
+            </w:pPr>
+          </w:p>
+          <w:p>
+            <w:pPr>
+              <w:pStyle w:val="PargrafodaLista"/>
+              <w:spacing w:line="240" w:lineRule="auto"/>
+              <w:ind w:firstLine="0"/>
+              <w:rPr>
+                <w:rFonts w:cs="Times New Roman"/>
+                <w:szCs w:val="24"/>
+              </w:rPr>
+            </w:pPr>
+            <w:proofErr w:type="gramStart"/>
+            <w:r>
+              <w:rPr>
+                <w:rFonts w:cs="Times New Roman"/>
+                <w:szCs w:val="24"/>
+              </w:rPr>
+              <w:lastRenderedPageBreak/>
+              <w:t>5</w:t>
+            </w:r>
+            <w:r>
+              <w:rPr>
+                <w:rFonts w:cs="Times New Roman"/>
+                <w:szCs w:val="24"/>
+              </w:rPr>
+              <w:t>.a Não</w:t>
+            </w:r>
+            <w:proofErr w:type="gramEnd"/>
+            <w:r>
+              <w:rPr>
+                <w:rFonts w:cs="Times New Roman"/>
+                <w:szCs w:val="24"/>
+              </w:rPr>
+              <w:t xml:space="preserve"> é possível encontrar arquivo de log</w:t>
+            </w:r>
+          </w:p>
+          <w:p>
+            <w:pPr>
+              <w:pStyle w:val="PargrafodaLista"/>
+              <w:spacing w:line="240" w:lineRule="auto"/>
+              <w:ind w:firstLine="0"/>
+              <w:rPr>
+                <w:rFonts w:cs="Times New Roman"/>
+                <w:szCs w:val="24"/>
+              </w:rPr>
+            </w:pPr>
+            <w:r>
+              <w:rPr>
+                <w:rFonts w:cs="Times New Roman"/>
+                <w:szCs w:val="24"/>
+              </w:rPr>
+              <w:t xml:space="preserve">   </w:t>
+            </w:r>
+            <w:r>
+              <w:rPr>
+                <w:rFonts w:cs="Times New Roman"/>
+                <w:szCs w:val="24"/>
+              </w:rPr>
+              <w:t>5</w:t>
+            </w:r>
+            <w:r>
+              <w:rPr>
+                <w:rFonts w:cs="Times New Roman"/>
+                <w:szCs w:val="24"/>
+              </w:rPr>
+              <w:t>.a.1 [S</w:t>
+            </w:r>
+            <w:proofErr w:type="gramStart"/>
+            <w:r>
+              <w:rPr>
+                <w:rFonts w:cs="Times New Roman"/>
+                <w:szCs w:val="24"/>
+              </w:rPr>
+              <w:t>] Cria</w:t>
+            </w:r>
+            <w:proofErr w:type="gramEnd"/>
+            <w:r>
+              <w:rPr>
+                <w:rFonts w:cs="Times New Roman"/>
+                <w:szCs w:val="24"/>
+              </w:rPr>
+              <w:t xml:space="preserve"> novo arquivo de log com nome aleatório</w:t>
+            </w:r>
+          </w:p>
+          <w:p>
+            <w:pPr>
+              <w:pStyle w:val="PargrafodaLista"/>
+              <w:spacing w:line="240" w:lineRule="auto"/>
+              <w:ind w:firstLine="0"/>
+              <w:rPr>
+                <w:rFonts w:cs="Times New Roman"/>
+                <w:szCs w:val="24"/>
+              </w:rPr>
+            </w:pPr>
+            <w:r>
+              <w:rPr>
+                <w:rFonts w:cs="Times New Roman"/>
+                <w:szCs w:val="24"/>
+              </w:rPr>
+              <w:t xml:space="preserve">   5</w:t>
+            </w:r>
+            <w:r>
+              <w:rPr>
+                <w:rFonts w:cs="Times New Roman"/>
+                <w:szCs w:val="24"/>
+              </w:rPr>
+              <w:t>.a.2 [S</w:t>
+            </w:r>
+            <w:proofErr w:type="gramStart"/>
+            <w:r>
+              <w:rPr>
+                <w:rFonts w:cs="Times New Roman"/>
+                <w:szCs w:val="24"/>
+              </w:rPr>
+              <w:t>] Envia</w:t>
+            </w:r>
+            <w:proofErr w:type="gramEnd"/>
+            <w:r>
+              <w:rPr>
+                <w:rFonts w:cs="Times New Roman"/>
+                <w:szCs w:val="24"/>
+              </w:rPr>
+              <w:t xml:space="preserve"> notificação para administrador informando erro</w:t>
+            </w:r>
+          </w:p>
+          <w:p>
+            <w:pPr>
+              <w:pStyle w:val="PargrafodaLista"/>
+              <w:spacing w:line="240" w:lineRule="auto"/>
+              <w:ind w:firstLine="0"/>
+              <w:rPr>
+                <w:rFonts w:cs="Times New Roman"/>
+                <w:szCs w:val="24"/>
+              </w:rPr>
+            </w:pPr>
+            <w:r>
+              <w:rPr>
+                <w:rFonts w:cs="Times New Roman"/>
+                <w:szCs w:val="24"/>
+              </w:rPr>
+              <w:t xml:space="preserve">   5</w:t>
+            </w:r>
+            <w:r>
+              <w:rPr>
+                <w:rFonts w:cs="Times New Roman"/>
+                <w:szCs w:val="24"/>
+              </w:rPr>
+              <w:t>.a.3 [S</w:t>
             </w:r>
             <w:proofErr w:type="gramStart"/>
             <w:r>
@@ -2683,6 +2869,7 @@
                 <w:b/>
                 <w:szCs w:val="24"/>
               </w:rPr>
+              <w:lastRenderedPageBreak/>
               <w:t>Validações:</w:t>
             </w:r>
           </w:p>

</xml_diff>